<commit_message>
Updated Logic to be more dynamic.
</commit_message>
<xml_diff>
--- a/Logic.docx
+++ b/Logic.docx
@@ -251,13 +251,7 @@
         <w:t xml:space="preserve"> and Black detected, </w:t>
       </w:r>
       <w:r>
-        <w:t xml:space="preserve">if facing black turn </w:t>
-      </w:r>
-      <w:r>
-        <w:t>90 degrees Left</w:t>
-      </w:r>
-      <w:r>
-        <w:t xml:space="preserve"> or if facing yellow turn 180 degrees left, before heading to wall</w:t>
+        <w:t>if facing black turn 90 degrees Left or if facing yellow turn 180 degrees left, before heading to wall</w:t>
       </w:r>
     </w:p>
     <w:p>
@@ -277,6 +271,55 @@
       <w:pPr>
         <w:pStyle w:val="NoSpacing"/>
       </w:pPr>
+      <w:r>
+        <w:t>If home base is Red and Blue</w:t>
+      </w:r>
+    </w:p>
+    <w:p>
+      <w:pPr>
+        <w:pStyle w:val="NoSpacing"/>
+      </w:pPr>
+      <w:r>
+        <w:tab/>
+        <w:t>Set Corner1 = Red</w:t>
+      </w:r>
+    </w:p>
+    <w:p>
+      <w:pPr>
+        <w:pStyle w:val="NoSpacing"/>
+      </w:pPr>
+      <w:r>
+        <w:tab/>
+        <w:t>Set Corner2 = Blue</w:t>
+      </w:r>
+    </w:p>
+    <w:p>
+      <w:pPr>
+        <w:pStyle w:val="NoSpacing"/>
+      </w:pPr>
+      <w:r>
+        <w:tab/>
+        <w:t>Set Corner3 = Yellow</w:t>
+      </w:r>
+    </w:p>
+    <w:p>
+      <w:pPr>
+        <w:pStyle w:val="NoSpacing"/>
+      </w:pPr>
+      <w:r>
+        <w:tab/>
+        <w:t xml:space="preserve">Set Corner4 = </w:t>
+      </w:r>
+      <w:bookmarkStart w:id="0" w:name="_GoBack"/>
+      <w:r>
+        <w:t>Black</w:t>
+      </w:r>
+      <w:bookmarkEnd w:id="0"/>
+    </w:p>
+    <w:p>
+      <w:pPr>
+        <w:pStyle w:val="NoSpacing"/>
+      </w:pPr>
     </w:p>
     <w:p>
       <w:pPr>
@@ -388,8 +431,6 @@
       <w:r>
         <w:t>FindWall</w:t>
       </w:r>
-      <w:bookmarkStart w:id="0" w:name="_GoBack"/>
-      <w:bookmarkEnd w:id="0"/>
       <w:proofErr w:type="spellEnd"/>
     </w:p>
     <w:p>
@@ -484,91 +525,752 @@
         <w:pStyle w:val="NoSpacing"/>
       </w:pPr>
       <w:r>
-        <w:t>If Colour1 == Red &amp;&amp; Colour2 == Blue</w:t>
-      </w:r>
-      <w:r>
-        <w:t xml:space="preserve"> | </w:t>
+        <w:t xml:space="preserve">If Colour1 == </w:t>
+      </w:r>
+      <w:r>
+        <w:t xml:space="preserve">Corner1 </w:t>
+      </w:r>
+      <w:r>
+        <w:t xml:space="preserve">&amp;&amp; Colour2 == </w:t>
+      </w:r>
+      <w:r>
+        <w:t xml:space="preserve">Corner2 </w:t>
+      </w:r>
+      <w:r>
+        <w:t>|</w:t>
+      </w:r>
+      <w:r>
+        <w:t>|</w:t>
+      </w:r>
+      <w:r>
+        <w:t xml:space="preserve"> Colour1 == </w:t>
+      </w:r>
+      <w:r>
+        <w:t xml:space="preserve">Corner2 </w:t>
+      </w:r>
+      <w:r>
+        <w:t xml:space="preserve">&amp;&amp; Colour2 == </w:t>
+      </w:r>
+      <w:r>
+        <w:t>Corner1</w:t>
+      </w:r>
+    </w:p>
+    <w:p>
+      <w:pPr>
+        <w:pStyle w:val="NoSpacing"/>
+      </w:pPr>
+      <w:r>
+        <w:tab/>
+      </w:r>
+      <w:r>
+        <w:t xml:space="preserve">Set </w:t>
+      </w:r>
+      <w:proofErr w:type="spellStart"/>
+      <w:r>
+        <w:t>FoundBase</w:t>
+      </w:r>
+      <w:proofErr w:type="spellEnd"/>
+      <w:r>
+        <w:t xml:space="preserve"> = true</w:t>
+      </w:r>
+    </w:p>
+    <w:p>
+      <w:pPr>
+        <w:pStyle w:val="NoSpacing"/>
+      </w:pPr>
+    </w:p>
+    <w:p>
+      <w:pPr>
+        <w:pStyle w:val="NoSpacing"/>
+      </w:pPr>
+    </w:p>
+    <w:p>
+      <w:pPr>
+        <w:pStyle w:val="NoSpacing"/>
+      </w:pPr>
+      <w:r>
+        <w:t xml:space="preserve">Else If Colour1 </w:t>
+      </w:r>
+      <w:r>
+        <w:t xml:space="preserve">== </w:t>
+      </w:r>
+      <w:r>
+        <w:t xml:space="preserve">Corner1 </w:t>
+      </w:r>
+      <w:r>
+        <w:t xml:space="preserve">&amp;&amp; Colour2 == </w:t>
+      </w:r>
+      <w:r>
+        <w:t>Corner4</w:t>
+      </w:r>
+      <w:r>
+        <w:t xml:space="preserve"> | Colour2 == </w:t>
+      </w:r>
+      <w:r>
+        <w:t xml:space="preserve">Corner1 </w:t>
+      </w:r>
+      <w:r>
+        <w:t xml:space="preserve">&amp;&amp; Colour1 == </w:t>
+      </w:r>
+      <w:r>
+        <w:t>Corner4</w:t>
+      </w:r>
+    </w:p>
+    <w:p>
+      <w:pPr>
+        <w:pStyle w:val="NoSpacing"/>
+      </w:pPr>
+      <w:r>
+        <w:tab/>
+      </w:r>
+      <w:r>
+        <w:t xml:space="preserve">If Colour1 == </w:t>
+      </w:r>
+      <w:r>
+        <w:t>Corner1</w:t>
+      </w:r>
+    </w:p>
+    <w:p>
+      <w:pPr>
+        <w:pStyle w:val="NoSpacing"/>
+      </w:pPr>
+      <w:r>
+        <w:tab/>
+      </w:r>
+      <w:r>
+        <w:tab/>
+        <w:t>Rotate 180 degrees Left</w:t>
+      </w:r>
+    </w:p>
+    <w:p>
+      <w:pPr>
+        <w:pStyle w:val="NoSpacing"/>
+      </w:pPr>
+      <w:r>
+        <w:tab/>
+        <w:t xml:space="preserve">Else If Colour1 == </w:t>
+      </w:r>
+      <w:r>
+        <w:t>Corner4</w:t>
+      </w:r>
+    </w:p>
+    <w:p>
+      <w:pPr>
+        <w:pStyle w:val="NoSpacing"/>
+      </w:pPr>
+      <w:r>
+        <w:tab/>
+      </w:r>
+      <w:r>
+        <w:tab/>
+        <w:t>Rotate 90 degrees Left</w:t>
+      </w:r>
+    </w:p>
+    <w:p>
+      <w:pPr>
+        <w:pStyle w:val="NoSpacing"/>
+      </w:pPr>
+      <w:r>
+        <w:tab/>
+        <w:t xml:space="preserve">Command </w:t>
+      </w:r>
+      <w:proofErr w:type="spellStart"/>
+      <w:r>
+        <w:t>Findwall</w:t>
+      </w:r>
+      <w:proofErr w:type="spellEnd"/>
+    </w:p>
+    <w:p>
+      <w:pPr>
+        <w:pStyle w:val="NoSpacing"/>
+      </w:pPr>
+    </w:p>
+    <w:p>
+      <w:pPr>
+        <w:pStyle w:val="NoSpacing"/>
+      </w:pPr>
+      <w:r>
+        <w:tab/>
+        <w:t>For</w:t>
+      </w:r>
+    </w:p>
+    <w:p>
+      <w:pPr>
+        <w:pStyle w:val="NoSpacing"/>
+      </w:pPr>
+      <w:r>
+        <w:tab/>
+      </w:r>
+      <w:r>
+        <w:tab/>
+        <w:t xml:space="preserve">If </w:t>
+      </w:r>
+      <w:proofErr w:type="spellStart"/>
+      <w:r>
+        <w:t>Colour</w:t>
+      </w:r>
+      <w:r>
+        <w:t>Sensor</w:t>
+      </w:r>
+      <w:proofErr w:type="spellEnd"/>
+      <w:r>
+        <w:t xml:space="preserve"> == </w:t>
+      </w:r>
+      <w:r>
+        <w:t>Corner2</w:t>
+      </w:r>
+    </w:p>
+    <w:p>
+      <w:pPr>
+        <w:pStyle w:val="NoSpacing"/>
+      </w:pPr>
+      <w:r>
+        <w:tab/>
+      </w:r>
+      <w:r>
+        <w:tab/>
+      </w:r>
+      <w:r>
+        <w:tab/>
+        <w:t xml:space="preserve">Colour1 = </w:t>
+      </w:r>
+      <w:r>
+        <w:t>Corner2</w:t>
+      </w:r>
+    </w:p>
+    <w:p>
+      <w:pPr>
+        <w:pStyle w:val="NoSpacing"/>
+      </w:pPr>
+      <w:r>
+        <w:tab/>
+      </w:r>
+      <w:r>
+        <w:tab/>
+      </w:r>
+      <w:r>
+        <w:tab/>
+        <w:t>Rotate right 90 degrees</w:t>
+      </w:r>
+    </w:p>
+    <w:p>
+      <w:pPr>
+        <w:pStyle w:val="NoSpacing"/>
+      </w:pPr>
+      <w:r>
+        <w:tab/>
+      </w:r>
+      <w:r>
+        <w:tab/>
+      </w:r>
+      <w:r>
+        <w:tab/>
+        <w:t xml:space="preserve">Command </w:t>
+      </w:r>
+      <w:proofErr w:type="spellStart"/>
+      <w:r>
+        <w:t>FindWall</w:t>
+      </w:r>
+      <w:proofErr w:type="spellEnd"/>
+    </w:p>
+    <w:p>
+      <w:pPr>
+        <w:pStyle w:val="NoSpacing"/>
+      </w:pPr>
+      <w:r>
+        <w:tab/>
+      </w:r>
+      <w:r>
+        <w:tab/>
+        <w:t>I</w:t>
+      </w:r>
+      <w:r>
+        <w:t xml:space="preserve">f </w:t>
+      </w:r>
+      <w:proofErr w:type="spellStart"/>
+      <w:r>
+        <w:t>ColourSensor</w:t>
+      </w:r>
+      <w:proofErr w:type="spellEnd"/>
+      <w:r>
+        <w:t xml:space="preserve"> == </w:t>
+      </w:r>
+      <w:r>
+        <w:t>Corner1</w:t>
+      </w:r>
+    </w:p>
+    <w:p>
+      <w:pPr>
+        <w:pStyle w:val="NoSpacing"/>
+      </w:pPr>
+      <w:r>
+        <w:tab/>
+      </w:r>
+      <w:r>
+        <w:tab/>
+      </w:r>
+      <w:r>
+        <w:tab/>
+        <w:t xml:space="preserve">Colour2 = </w:t>
+      </w:r>
+      <w:r>
+        <w:t>Corner1</w:t>
+      </w:r>
+    </w:p>
+    <w:p>
+      <w:pPr>
+        <w:pStyle w:val="NoSpacing"/>
+      </w:pPr>
+      <w:r>
+        <w:tab/>
+      </w:r>
+      <w:r>
+        <w:tab/>
+      </w:r>
+      <w:r>
+        <w:tab/>
+        <w:t>Rotate left 90 degrees</w:t>
+      </w:r>
+    </w:p>
+    <w:p>
+      <w:pPr>
+        <w:pStyle w:val="NoSpacing"/>
+      </w:pPr>
+      <w:r>
+        <w:tab/>
+      </w:r>
+      <w:r>
+        <w:tab/>
+      </w:r>
+      <w:r>
+        <w:tab/>
+        <w:t xml:space="preserve">Command </w:t>
+      </w:r>
+      <w:proofErr w:type="spellStart"/>
+      <w:r>
+        <w:t>FindWall</w:t>
+      </w:r>
+      <w:proofErr w:type="spellEnd"/>
+    </w:p>
+    <w:p>
+      <w:pPr>
+        <w:pStyle w:val="NoSpacing"/>
+      </w:pPr>
+      <w:r>
+        <w:tab/>
+        <w:t xml:space="preserve">While </w:t>
+      </w:r>
+      <w:proofErr w:type="gramStart"/>
+      <w:r>
+        <w:t>Colour1 !</w:t>
+      </w:r>
+      <w:proofErr w:type="gramEnd"/>
+      <w:r>
+        <w:t xml:space="preserve">= </w:t>
+      </w:r>
+      <w:r>
+        <w:t>Corner2</w:t>
+      </w:r>
+      <w:r>
+        <w:t xml:space="preserve"> &amp;&amp; Colour2 != </w:t>
+      </w:r>
+      <w:r>
+        <w:t>Corner1</w:t>
+      </w:r>
+    </w:p>
+    <w:p>
+      <w:pPr>
+        <w:pStyle w:val="NoSpacing"/>
+      </w:pPr>
+      <w:r>
+        <w:tab/>
+        <w:t xml:space="preserve">Set </w:t>
+      </w:r>
+      <w:proofErr w:type="spellStart"/>
+      <w:r>
+        <w:t>FoundBase</w:t>
+      </w:r>
+      <w:proofErr w:type="spellEnd"/>
+      <w:r>
+        <w:t xml:space="preserve"> = true</w:t>
+      </w:r>
+    </w:p>
+    <w:p>
+      <w:pPr>
+        <w:pStyle w:val="NoSpacing"/>
+      </w:pPr>
+    </w:p>
+    <w:p>
+      <w:pPr>
+        <w:pStyle w:val="NoSpacing"/>
+      </w:pPr>
+      <w:r>
+        <w:t xml:space="preserve">Else If Colour1 == </w:t>
+      </w:r>
+      <w:r>
+        <w:t xml:space="preserve">Corner2 </w:t>
+      </w:r>
+      <w:r>
+        <w:t xml:space="preserve">&amp;&amp; Colour2 == </w:t>
+      </w:r>
+      <w:r>
+        <w:t xml:space="preserve">Corner3 </w:t>
+      </w:r>
+      <w:r>
+        <w:t xml:space="preserve">| Colour2 == </w:t>
+      </w:r>
+      <w:r>
+        <w:t xml:space="preserve">Corner2 </w:t>
+      </w:r>
+      <w:r>
+        <w:t xml:space="preserve">&amp;&amp; Colour1 == </w:t>
+      </w:r>
+      <w:r>
+        <w:t>Corner3</w:t>
+      </w:r>
+    </w:p>
+    <w:p>
+      <w:pPr>
+        <w:pStyle w:val="NoSpacing"/>
+      </w:pPr>
+      <w:r>
+        <w:tab/>
+        <w:t xml:space="preserve">If Colour1 == </w:t>
+      </w:r>
+      <w:r>
+        <w:t>Corner2</w:t>
+      </w:r>
+    </w:p>
+    <w:p>
+      <w:pPr>
+        <w:pStyle w:val="NoSpacing"/>
+      </w:pPr>
+      <w:r>
+        <w:tab/>
+      </w:r>
+      <w:r>
+        <w:tab/>
+        <w:t>Rotate 180 degrees Right</w:t>
+      </w:r>
+    </w:p>
+    <w:p>
+      <w:pPr>
+        <w:pStyle w:val="NoSpacing"/>
+      </w:pPr>
+      <w:r>
+        <w:tab/>
+        <w:t xml:space="preserve">Else If Colour1 == </w:t>
+      </w:r>
+      <w:r>
+        <w:t>Corner3</w:t>
+      </w:r>
+    </w:p>
+    <w:p>
+      <w:pPr>
+        <w:pStyle w:val="NoSpacing"/>
+      </w:pPr>
+      <w:r>
+        <w:tab/>
+      </w:r>
+      <w:r>
+        <w:tab/>
+        <w:t>Rotate 90 degrees Right</w:t>
+      </w:r>
+    </w:p>
+    <w:p>
+      <w:pPr>
+        <w:pStyle w:val="NoSpacing"/>
+      </w:pPr>
+      <w:r>
+        <w:tab/>
+        <w:t xml:space="preserve">Command </w:t>
+      </w:r>
+      <w:proofErr w:type="spellStart"/>
+      <w:r>
+        <w:t>Findwall</w:t>
+      </w:r>
+      <w:proofErr w:type="spellEnd"/>
+    </w:p>
+    <w:p>
+      <w:pPr>
+        <w:pStyle w:val="NoSpacing"/>
+      </w:pPr>
+    </w:p>
+    <w:p>
+      <w:pPr>
+        <w:pStyle w:val="NoSpacing"/>
+      </w:pPr>
+      <w:r>
+        <w:tab/>
+        <w:t>For</w:t>
+      </w:r>
+    </w:p>
+    <w:p>
+      <w:pPr>
+        <w:pStyle w:val="NoSpacing"/>
+      </w:pPr>
+      <w:r>
+        <w:tab/>
+      </w:r>
+      <w:r>
+        <w:tab/>
+        <w:t xml:space="preserve">If </w:t>
+      </w:r>
+      <w:proofErr w:type="spellStart"/>
+      <w:r>
+        <w:t>ColourSensor</w:t>
+      </w:r>
+      <w:proofErr w:type="spellEnd"/>
+      <w:r>
+        <w:t xml:space="preserve"> == </w:t>
+      </w:r>
+      <w:r>
+        <w:t>Corner1</w:t>
+      </w:r>
+    </w:p>
+    <w:p>
+      <w:pPr>
+        <w:pStyle w:val="NoSpacing"/>
+      </w:pPr>
+      <w:r>
+        <w:tab/>
+      </w:r>
+      <w:r>
+        <w:tab/>
+      </w:r>
+      <w:r>
+        <w:tab/>
+        <w:t xml:space="preserve">Colour1 = </w:t>
+      </w:r>
+      <w:r>
+        <w:t>Corner1</w:t>
+      </w:r>
+    </w:p>
+    <w:p>
+      <w:pPr>
+        <w:pStyle w:val="NoSpacing"/>
+      </w:pPr>
+      <w:r>
+        <w:tab/>
+      </w:r>
+      <w:r>
+        <w:tab/>
+      </w:r>
+      <w:r>
+        <w:tab/>
+        <w:t>Rotate Left 90 degrees</w:t>
+      </w:r>
+    </w:p>
+    <w:p>
+      <w:pPr>
+        <w:pStyle w:val="NoSpacing"/>
+      </w:pPr>
+      <w:r>
+        <w:tab/>
+      </w:r>
+      <w:r>
+        <w:tab/>
+      </w:r>
+      <w:r>
+        <w:tab/>
+        <w:t xml:space="preserve">Command </w:t>
+      </w:r>
+      <w:proofErr w:type="spellStart"/>
+      <w:r>
+        <w:t>FindWall</w:t>
+      </w:r>
+      <w:proofErr w:type="spellEnd"/>
+    </w:p>
+    <w:p>
+      <w:pPr>
+        <w:pStyle w:val="NoSpacing"/>
+      </w:pPr>
+      <w:r>
+        <w:tab/>
+      </w:r>
+      <w:r>
+        <w:tab/>
+        <w:t xml:space="preserve">If </w:t>
+      </w:r>
+      <w:proofErr w:type="spellStart"/>
+      <w:r>
+        <w:t>ColourSensor</w:t>
+      </w:r>
+      <w:proofErr w:type="spellEnd"/>
+      <w:r>
+        <w:t xml:space="preserve"> == </w:t>
+      </w:r>
+      <w:r>
+        <w:t>Corner2</w:t>
+      </w:r>
+    </w:p>
+    <w:p>
+      <w:pPr>
+        <w:pStyle w:val="NoSpacing"/>
+      </w:pPr>
+      <w:r>
+        <w:tab/>
+      </w:r>
+      <w:r>
+        <w:tab/>
+      </w:r>
+      <w:r>
+        <w:tab/>
+        <w:t xml:space="preserve">Colour2 = </w:t>
+      </w:r>
+      <w:r>
+        <w:t>Corner2</w:t>
+      </w:r>
+    </w:p>
+    <w:p>
+      <w:pPr>
+        <w:pStyle w:val="NoSpacing"/>
+      </w:pPr>
+      <w:r>
+        <w:tab/>
+      </w:r>
+      <w:r>
+        <w:tab/>
+      </w:r>
+      <w:r>
+        <w:tab/>
+        <w:t>Rotate Right 90 degrees</w:t>
+      </w:r>
+    </w:p>
+    <w:p>
+      <w:pPr>
+        <w:pStyle w:val="NoSpacing"/>
+      </w:pPr>
+      <w:r>
+        <w:tab/>
+      </w:r>
+      <w:r>
+        <w:tab/>
+      </w:r>
+      <w:r>
+        <w:tab/>
+        <w:t xml:space="preserve">Command </w:t>
+      </w:r>
+      <w:proofErr w:type="spellStart"/>
+      <w:r>
+        <w:t>FindWall</w:t>
+      </w:r>
+      <w:proofErr w:type="spellEnd"/>
+    </w:p>
+    <w:p>
+      <w:pPr>
+        <w:pStyle w:val="NoSpacing"/>
+      </w:pPr>
+      <w:r>
+        <w:tab/>
+        <w:t xml:space="preserve">While </w:t>
+      </w:r>
+      <w:proofErr w:type="gramStart"/>
+      <w:r>
+        <w:t>Colour1 !</w:t>
+      </w:r>
+      <w:proofErr w:type="gramEnd"/>
+      <w:r>
+        <w:t xml:space="preserve">= </w:t>
+      </w:r>
+      <w:r>
+        <w:t>Corner1</w:t>
+      </w:r>
+      <w:r>
+        <w:t xml:space="preserve"> &amp;&amp; Colour2 != </w:t>
+      </w:r>
+      <w:r>
+        <w:t>Corner2</w:t>
+      </w:r>
+    </w:p>
+    <w:p>
+      <w:pPr>
+        <w:pStyle w:val="NoSpacing"/>
+      </w:pPr>
+      <w:r>
+        <w:tab/>
+        <w:t xml:space="preserve">Set </w:t>
+      </w:r>
+      <w:proofErr w:type="spellStart"/>
+      <w:r>
+        <w:t>FoundBase</w:t>
+      </w:r>
+      <w:proofErr w:type="spellEnd"/>
+      <w:r>
+        <w:t xml:space="preserve"> = true</w:t>
+      </w:r>
+    </w:p>
+    <w:p>
+      <w:pPr>
+        <w:pStyle w:val="NoSpacing"/>
+      </w:pPr>
+      <w:r>
+        <w:tab/>
+      </w:r>
+    </w:p>
+    <w:p>
+      <w:pPr>
+        <w:pStyle w:val="NoSpacing"/>
+      </w:pPr>
+      <w:r>
+        <w:t xml:space="preserve">Else If </w:t>
+      </w:r>
+      <w:r>
+        <w:t>(</w:t>
       </w:r>
       <w:r>
         <w:t xml:space="preserve">Colour1 == </w:t>
       </w:r>
       <w:r>
-        <w:t xml:space="preserve">Blue </w:t>
+        <w:t xml:space="preserve">Corner4 </w:t>
       </w:r>
       <w:r>
         <w:t xml:space="preserve">&amp;&amp; Colour2 == </w:t>
       </w:r>
       <w:r>
-        <w:t>Red</w:t>
-      </w:r>
-    </w:p>
-    <w:p>
-      <w:pPr>
-        <w:pStyle w:val="NoSpacing"/>
-      </w:pPr>
-      <w:r>
-        <w:tab/>
-      </w:r>
-      <w:r>
-        <w:t xml:space="preserve">Set </w:t>
-      </w:r>
-      <w:proofErr w:type="spellStart"/>
-      <w:r>
-        <w:t>FoundBase</w:t>
-      </w:r>
-      <w:proofErr w:type="spellEnd"/>
-      <w:r>
-        <w:t xml:space="preserve"> = true</w:t>
-      </w:r>
-    </w:p>
-    <w:p>
-      <w:pPr>
-        <w:pStyle w:val="NoSpacing"/>
-      </w:pPr>
-    </w:p>
-    <w:p>
-      <w:pPr>
-        <w:pStyle w:val="NoSpacing"/>
-      </w:pPr>
-    </w:p>
-    <w:p>
-      <w:pPr>
-        <w:pStyle w:val="NoSpacing"/>
-      </w:pPr>
-      <w:r>
-        <w:t xml:space="preserve">Else If Colour1 </w:t>
-      </w:r>
-      <w:r>
-        <w:t>== Red &amp;&amp; Colour2 == Black</w:t>
-      </w:r>
-      <w:r>
-        <w:t xml:space="preserve"> | </w:t>
-      </w:r>
-      <w:r>
-        <w:t>Colour</w:t>
-      </w:r>
-      <w:r>
-        <w:t>2</w:t>
-      </w:r>
-      <w:r>
-        <w:t xml:space="preserve"> == Red &amp;&amp; Colour</w:t>
-      </w:r>
-      <w:r>
-        <w:t>1</w:t>
-      </w:r>
-      <w:r>
-        <w:t xml:space="preserve"> == Black</w:t>
-      </w:r>
-    </w:p>
-    <w:p>
-      <w:pPr>
-        <w:pStyle w:val="NoSpacing"/>
-      </w:pPr>
-      <w:r>
-        <w:tab/>
-      </w:r>
-      <w:r>
-        <w:t>If Colour1 == Red</w:t>
+        <w:t xml:space="preserve">Corner3 </w:t>
+      </w:r>
+      <w:r>
+        <w:t xml:space="preserve">| Colour2 == </w:t>
+      </w:r>
+      <w:r>
+        <w:t xml:space="preserve">Corner4 </w:t>
+      </w:r>
+      <w:r>
+        <w:t xml:space="preserve">&amp;&amp; Colour1 == </w:t>
+      </w:r>
+      <w:r>
+        <w:t>Corner3</w:t>
+      </w:r>
+      <w:r>
+        <w:t>)</w:t>
+      </w:r>
+      <w:r>
+        <w:t xml:space="preserve"> &amp;&amp; (Corner1 == </w:t>
+      </w:r>
+      <w:r>
+        <w:t>Corner1</w:t>
+      </w:r>
+      <w:r>
+        <w:t xml:space="preserve"> &amp;&amp; Corner2 == </w:t>
+      </w:r>
+      <w:r>
+        <w:t>Corner2</w:t>
+      </w:r>
+      <w:r>
+        <w:t>)</w:t>
+      </w:r>
+    </w:p>
+    <w:p>
+      <w:pPr>
+        <w:pStyle w:val="NoSpacing"/>
+      </w:pPr>
+      <w:r>
+        <w:tab/>
+        <w:t xml:space="preserve">If Colour1 == </w:t>
+      </w:r>
+      <w:r>
+        <w:t>Corner4</w:t>
       </w:r>
     </w:p>
     <w:p>
@@ -589,7 +1291,110 @@
       </w:pPr>
       <w:r>
         <w:tab/>
-        <w:t>Else If Colour1 == Black</w:t>
+        <w:t xml:space="preserve">Else If Colour1 == </w:t>
+      </w:r>
+      <w:r>
+        <w:t>Corner3</w:t>
+      </w:r>
+    </w:p>
+    <w:p>
+      <w:pPr>
+        <w:pStyle w:val="NoSpacing"/>
+      </w:pPr>
+      <w:r>
+        <w:tab/>
+      </w:r>
+      <w:r>
+        <w:tab/>
+        <w:t>Rotate 90 degrees Left</w:t>
+      </w:r>
+    </w:p>
+    <w:p>
+      <w:pPr>
+        <w:pStyle w:val="NoSpacing"/>
+      </w:pPr>
+      <w:r>
+        <w:tab/>
+        <w:t xml:space="preserve">Command </w:t>
+      </w:r>
+      <w:proofErr w:type="spellStart"/>
+      <w:r>
+        <w:t>FindWall</w:t>
+      </w:r>
+      <w:proofErr w:type="spellEnd"/>
+    </w:p>
+    <w:p>
+      <w:pPr>
+        <w:pStyle w:val="NoSpacing"/>
+      </w:pPr>
+      <w:r>
+        <w:tab/>
+        <w:t>Rotate 90 Degrees Left</w:t>
+      </w:r>
+    </w:p>
+    <w:p>
+      <w:pPr>
+        <w:pStyle w:val="NoSpacing"/>
+      </w:pPr>
+      <w:r>
+        <w:tab/>
+        <w:t>For</w:t>
+      </w:r>
+    </w:p>
+    <w:p>
+      <w:pPr>
+        <w:pStyle w:val="NoSpacing"/>
+      </w:pPr>
+      <w:r>
+        <w:tab/>
+      </w:r>
+      <w:r>
+        <w:tab/>
+        <w:t xml:space="preserve">If </w:t>
+      </w:r>
+      <w:proofErr w:type="spellStart"/>
+      <w:r>
+        <w:t>ColourSensor</w:t>
+      </w:r>
+      <w:proofErr w:type="spellEnd"/>
+      <w:r>
+        <w:t xml:space="preserve"> == </w:t>
+      </w:r>
+      <w:r>
+        <w:t>Corner2</w:t>
+      </w:r>
+    </w:p>
+    <w:p>
+      <w:pPr>
+        <w:pStyle w:val="NoSpacing"/>
+      </w:pPr>
+      <w:r>
+        <w:tab/>
+      </w:r>
+      <w:r>
+        <w:tab/>
+      </w:r>
+      <w:r>
+        <w:tab/>
+        <w:t xml:space="preserve">Colour1 = </w:t>
+      </w:r>
+      <w:r>
+        <w:t>Corner2</w:t>
+      </w:r>
+    </w:p>
+    <w:p>
+      <w:pPr>
+        <w:pStyle w:val="NoSpacing"/>
+      </w:pPr>
+      <w:r>
+        <w:tab/>
+      </w:r>
+      <w:r>
+        <w:tab/>
+      </w:r>
+      <w:r>
+        <w:tab/>
+        <w:t>Rotate right 90 degrees</w:t>
       </w:r>
     </w:p>
     <w:p>
@@ -602,36 +1407,16 @@
       </w:r>
       <w:r>
         <w:tab/>
-        <w:t>Rotate 90 degrees Left</w:t>
-      </w:r>
-    </w:p>
-    <w:p>
-      <w:pPr>
-        <w:pStyle w:val="NoSpacing"/>
-      </w:pPr>
+      </w:r>
       <w:r>
         <w:tab/>
         <w:t xml:space="preserve">Command </w:t>
       </w:r>
       <w:proofErr w:type="spellStart"/>
       <w:r>
-        <w:t>Findwall</w:t>
-      </w:r>
-      <w:proofErr w:type="spellEnd"/>
-    </w:p>
-    <w:p>
-      <w:pPr>
-        <w:pStyle w:val="NoSpacing"/>
-      </w:pPr>
-    </w:p>
-    <w:p>
-      <w:pPr>
-        <w:pStyle w:val="NoSpacing"/>
-      </w:pPr>
-      <w:r>
-        <w:tab/>
-        <w:t>For</w:t>
-      </w:r>
+        <w:t>FindWall</w:t>
+      </w:r>
+      <w:proofErr w:type="spellEnd"/>
     </w:p>
     <w:p>
       <w:pPr>
@@ -646,44 +1431,47 @@
       </w:r>
       <w:proofErr w:type="spellStart"/>
       <w:r>
-        <w:t>Colour</w:t>
-      </w:r>
-      <w:r>
-        <w:t>Sensor</w:t>
-      </w:r>
-      <w:proofErr w:type="spellEnd"/>
-      <w:r>
-        <w:t xml:space="preserve"> == Blue</w:t>
-      </w:r>
-    </w:p>
-    <w:p>
-      <w:pPr>
-        <w:pStyle w:val="NoSpacing"/>
-      </w:pPr>
-      <w:r>
-        <w:tab/>
-      </w:r>
-      <w:r>
-        <w:tab/>
-      </w:r>
-      <w:r>
-        <w:tab/>
-        <w:t>Colour1 = blue</w:t>
-      </w:r>
-    </w:p>
-    <w:p>
-      <w:pPr>
-        <w:pStyle w:val="NoSpacing"/>
-      </w:pPr>
-      <w:r>
-        <w:tab/>
-      </w:r>
-      <w:r>
-        <w:tab/>
-      </w:r>
-      <w:r>
-        <w:tab/>
-        <w:t>Rotate right 90 degrees</w:t>
+        <w:t>ColourSensor</w:t>
+      </w:r>
+      <w:proofErr w:type="spellEnd"/>
+      <w:r>
+        <w:t xml:space="preserve"> == </w:t>
+      </w:r>
+      <w:r>
+        <w:t>Corner1</w:t>
+      </w:r>
+    </w:p>
+    <w:p>
+      <w:pPr>
+        <w:pStyle w:val="NoSpacing"/>
+      </w:pPr>
+      <w:r>
+        <w:tab/>
+      </w:r>
+      <w:r>
+        <w:tab/>
+      </w:r>
+      <w:r>
+        <w:tab/>
+        <w:t xml:space="preserve">Colour2 = </w:t>
+      </w:r>
+      <w:r>
+        <w:t>Corner1</w:t>
+      </w:r>
+    </w:p>
+    <w:p>
+      <w:pPr>
+        <w:pStyle w:val="NoSpacing"/>
+      </w:pPr>
+      <w:r>
+        <w:tab/>
+      </w:r>
+      <w:r>
+        <w:tab/>
+      </w:r>
+      <w:r>
+        <w:tab/>
+        <w:t>Rotate left 90 degrees</w:t>
       </w:r>
     </w:p>
     <w:p>
@@ -712,91 +1500,6 @@
       </w:pPr>
       <w:r>
         <w:tab/>
-      </w:r>
-      <w:r>
-        <w:tab/>
-        <w:t>I</w:t>
-      </w:r>
-      <w:r>
-        <w:t xml:space="preserve">f </w:t>
-      </w:r>
-      <w:proofErr w:type="spellStart"/>
-      <w:r>
-        <w:t>ColourSensor</w:t>
-      </w:r>
-      <w:proofErr w:type="spellEnd"/>
-      <w:r>
-        <w:t xml:space="preserve"> == Red</w:t>
-      </w:r>
-    </w:p>
-    <w:p>
-      <w:pPr>
-        <w:pStyle w:val="NoSpacing"/>
-      </w:pPr>
-      <w:r>
-        <w:tab/>
-      </w:r>
-      <w:r>
-        <w:tab/>
-      </w:r>
-      <w:r>
-        <w:tab/>
-        <w:t>Colour2</w:t>
-      </w:r>
-      <w:r>
-        <w:t xml:space="preserve"> = </w:t>
-      </w:r>
-      <w:r>
-        <w:t>red</w:t>
-      </w:r>
-    </w:p>
-    <w:p>
-      <w:pPr>
-        <w:pStyle w:val="NoSpacing"/>
-      </w:pPr>
-      <w:r>
-        <w:tab/>
-      </w:r>
-      <w:r>
-        <w:tab/>
-      </w:r>
-      <w:r>
-        <w:tab/>
-        <w:t xml:space="preserve">Rotate </w:t>
-      </w:r>
-      <w:r>
-        <w:t>left</w:t>
-      </w:r>
-      <w:r>
-        <w:t xml:space="preserve"> 90 degrees</w:t>
-      </w:r>
-    </w:p>
-    <w:p>
-      <w:pPr>
-        <w:pStyle w:val="NoSpacing"/>
-      </w:pPr>
-      <w:r>
-        <w:tab/>
-      </w:r>
-      <w:r>
-        <w:tab/>
-      </w:r>
-      <w:r>
-        <w:tab/>
-        <w:t xml:space="preserve">Command </w:t>
-      </w:r>
-      <w:proofErr w:type="spellStart"/>
-      <w:r>
-        <w:t>FindWall</w:t>
-      </w:r>
-      <w:proofErr w:type="spellEnd"/>
-    </w:p>
-    <w:p>
-      <w:pPr>
-        <w:pStyle w:val="NoSpacing"/>
-      </w:pPr>
-      <w:r>
-        <w:tab/>
         <w:t xml:space="preserve">While </w:t>
       </w:r>
       <w:proofErr w:type="gramStart"/>
@@ -805,607 +1508,23 @@
       </w:r>
       <w:proofErr w:type="gramEnd"/>
       <w:r>
-        <w:t>= blue &amp;&amp; Colour2 != Red</w:t>
-      </w:r>
-    </w:p>
-    <w:p>
-      <w:pPr>
-        <w:pStyle w:val="NoSpacing"/>
-      </w:pPr>
-      <w:r>
-        <w:tab/>
-      </w:r>
-      <w:r>
-        <w:t xml:space="preserve">Set </w:t>
-      </w:r>
-      <w:proofErr w:type="spellStart"/>
-      <w:r>
-        <w:t>FoundBase</w:t>
-      </w:r>
-      <w:proofErr w:type="spellEnd"/>
-      <w:r>
-        <w:t xml:space="preserve"> = true</w:t>
-      </w:r>
-    </w:p>
-    <w:p>
-      <w:pPr>
-        <w:pStyle w:val="NoSpacing"/>
-      </w:pPr>
-    </w:p>
-    <w:p>
-      <w:pPr>
-        <w:pStyle w:val="NoSpacing"/>
-      </w:pPr>
-      <w:r>
-        <w:t xml:space="preserve">Else If Colour1 == </w:t>
-      </w:r>
-      <w:r>
-        <w:t>Blue &amp;&amp; Colour2 == Yellow</w:t>
-      </w:r>
-      <w:r>
-        <w:t xml:space="preserve"> | Colour2 == </w:t>
-      </w:r>
-      <w:r>
-        <w:t>Blue</w:t>
-      </w:r>
-      <w:r>
-        <w:t xml:space="preserve"> &amp;&amp; Colour1 == </w:t>
-      </w:r>
-      <w:r>
-        <w:t>Yellow</w:t>
-      </w:r>
-    </w:p>
-    <w:p>
-      <w:pPr>
-        <w:pStyle w:val="NoSpacing"/>
-      </w:pPr>
-      <w:r>
-        <w:tab/>
-        <w:t xml:space="preserve">If Colour1 == </w:t>
-      </w:r>
-      <w:r>
-        <w:t>Blue</w:t>
-      </w:r>
-    </w:p>
-    <w:p>
-      <w:pPr>
-        <w:pStyle w:val="NoSpacing"/>
-      </w:pPr>
-      <w:r>
-        <w:tab/>
-      </w:r>
-      <w:r>
-        <w:tab/>
-        <w:t xml:space="preserve">Rotate 180 degrees </w:t>
-      </w:r>
-      <w:r>
-        <w:t>Right</w:t>
-      </w:r>
-    </w:p>
-    <w:p>
-      <w:pPr>
-        <w:pStyle w:val="NoSpacing"/>
-      </w:pPr>
-      <w:r>
-        <w:tab/>
-        <w:t>Else If Colour1 == Yellow</w:t>
-      </w:r>
-    </w:p>
-    <w:p>
-      <w:pPr>
-        <w:pStyle w:val="NoSpacing"/>
-      </w:pPr>
-      <w:r>
-        <w:tab/>
-      </w:r>
-      <w:r>
-        <w:tab/>
-        <w:t xml:space="preserve">Rotate 90 degrees </w:t>
-      </w:r>
-      <w:r>
-        <w:t>Right</w:t>
-      </w:r>
-    </w:p>
-    <w:p>
-      <w:pPr>
-        <w:pStyle w:val="NoSpacing"/>
-      </w:pPr>
-      <w:r>
-        <w:tab/>
-        <w:t xml:space="preserve">Command </w:t>
-      </w:r>
-      <w:proofErr w:type="spellStart"/>
-      <w:r>
-        <w:t>Findwall</w:t>
-      </w:r>
-      <w:proofErr w:type="spellEnd"/>
-    </w:p>
-    <w:p>
-      <w:pPr>
-        <w:pStyle w:val="NoSpacing"/>
-      </w:pPr>
-    </w:p>
-    <w:p>
-      <w:pPr>
-        <w:pStyle w:val="NoSpacing"/>
-      </w:pPr>
-      <w:r>
-        <w:tab/>
-        <w:t>For</w:t>
-      </w:r>
-    </w:p>
-    <w:p>
-      <w:pPr>
-        <w:pStyle w:val="NoSpacing"/>
-      </w:pPr>
-      <w:r>
-        <w:tab/>
-      </w:r>
-      <w:r>
-        <w:tab/>
-        <w:t xml:space="preserve">If </w:t>
-      </w:r>
-      <w:proofErr w:type="spellStart"/>
-      <w:r>
-        <w:t>ColourSensor</w:t>
-      </w:r>
-      <w:proofErr w:type="spellEnd"/>
-      <w:r>
-        <w:t xml:space="preserve"> == </w:t>
-      </w:r>
-      <w:r>
-        <w:t>Red</w:t>
-      </w:r>
-    </w:p>
-    <w:p>
-      <w:pPr>
-        <w:pStyle w:val="NoSpacing"/>
-      </w:pPr>
-      <w:r>
-        <w:tab/>
-      </w:r>
-      <w:r>
-        <w:tab/>
-      </w:r>
-      <w:r>
-        <w:tab/>
-        <w:t>Colour1 = Red</w:t>
-      </w:r>
-    </w:p>
-    <w:p>
-      <w:pPr>
-        <w:pStyle w:val="NoSpacing"/>
-      </w:pPr>
-      <w:r>
-        <w:tab/>
-      </w:r>
-      <w:r>
-        <w:tab/>
-      </w:r>
-      <w:r>
-        <w:tab/>
-        <w:t xml:space="preserve">Rotate </w:t>
-      </w:r>
-      <w:r>
-        <w:t>Left</w:t>
-      </w:r>
-      <w:r>
-        <w:t xml:space="preserve"> 90 degrees</w:t>
-      </w:r>
-    </w:p>
-    <w:p>
-      <w:pPr>
-        <w:pStyle w:val="NoSpacing"/>
-      </w:pPr>
-      <w:r>
-        <w:tab/>
-      </w:r>
-      <w:r>
-        <w:tab/>
-      </w:r>
-      <w:r>
-        <w:tab/>
-        <w:t xml:space="preserve">Command </w:t>
-      </w:r>
-      <w:proofErr w:type="spellStart"/>
-      <w:r>
-        <w:t>FindWall</w:t>
-      </w:r>
-      <w:proofErr w:type="spellEnd"/>
-    </w:p>
-    <w:p>
-      <w:pPr>
-        <w:pStyle w:val="NoSpacing"/>
-      </w:pPr>
-      <w:r>
-        <w:tab/>
-      </w:r>
-      <w:r>
-        <w:tab/>
-        <w:t xml:space="preserve">If </w:t>
-      </w:r>
-      <w:proofErr w:type="spellStart"/>
-      <w:r>
-        <w:t>ColourSensor</w:t>
-      </w:r>
-      <w:proofErr w:type="spellEnd"/>
-      <w:r>
-        <w:t xml:space="preserve"> == </w:t>
-      </w:r>
-      <w:r>
-        <w:t>Blue</w:t>
-      </w:r>
-    </w:p>
-    <w:p>
-      <w:pPr>
-        <w:pStyle w:val="NoSpacing"/>
-      </w:pPr>
-      <w:r>
-        <w:tab/>
-      </w:r>
-      <w:r>
-        <w:tab/>
-      </w:r>
-      <w:r>
-        <w:tab/>
-        <w:t>Colour2 = Blue</w:t>
-      </w:r>
-    </w:p>
-    <w:p>
-      <w:pPr>
-        <w:pStyle w:val="NoSpacing"/>
-      </w:pPr>
-      <w:r>
-        <w:tab/>
-      </w:r>
-      <w:r>
-        <w:tab/>
-      </w:r>
-      <w:r>
-        <w:tab/>
-        <w:t xml:space="preserve">Rotate </w:t>
-      </w:r>
-      <w:r>
-        <w:t>Right</w:t>
-      </w:r>
-      <w:r>
-        <w:t xml:space="preserve"> 90 degrees</w:t>
-      </w:r>
-    </w:p>
-    <w:p>
-      <w:pPr>
-        <w:pStyle w:val="NoSpacing"/>
-      </w:pPr>
-      <w:r>
-        <w:tab/>
-      </w:r>
-      <w:r>
-        <w:tab/>
-      </w:r>
-      <w:r>
-        <w:tab/>
-        <w:t xml:space="preserve">Command </w:t>
-      </w:r>
-      <w:proofErr w:type="spellStart"/>
-      <w:r>
-        <w:t>FindWall</w:t>
-      </w:r>
-      <w:proofErr w:type="spellEnd"/>
-    </w:p>
-    <w:p>
-      <w:pPr>
-        <w:pStyle w:val="NoSpacing"/>
-      </w:pPr>
-      <w:r>
-        <w:tab/>
-        <w:t xml:space="preserve">While </w:t>
-      </w:r>
-      <w:proofErr w:type="gramStart"/>
-      <w:r>
-        <w:t>Colour1 !</w:t>
-      </w:r>
-      <w:proofErr w:type="gramEnd"/>
-      <w:r>
-        <w:t>= Red</w:t>
-      </w:r>
-      <w:r>
-        <w:t xml:space="preserve"> </w:t>
-      </w:r>
-      <w:r>
-        <w:t>&amp;&amp; Colour2 != Blue</w:t>
-      </w:r>
-    </w:p>
-    <w:p>
-      <w:pPr>
-        <w:pStyle w:val="NoSpacing"/>
-      </w:pPr>
-      <w:r>
-        <w:tab/>
-        <w:t xml:space="preserve">Set </w:t>
-      </w:r>
-      <w:proofErr w:type="spellStart"/>
-      <w:r>
-        <w:t>FoundBase</w:t>
-      </w:r>
-      <w:proofErr w:type="spellEnd"/>
-      <w:r>
-        <w:t xml:space="preserve"> = true</w:t>
-      </w:r>
-    </w:p>
-    <w:p>
-      <w:pPr>
-        <w:pStyle w:val="NoSpacing"/>
-      </w:pPr>
-      <w:r>
-        <w:tab/>
-      </w:r>
-    </w:p>
-    <w:p>
-      <w:pPr>
-        <w:pStyle w:val="NoSpacing"/>
-      </w:pPr>
-      <w:r>
-        <w:t xml:space="preserve">Else If Colour1 == </w:t>
-      </w:r>
-      <w:r>
-        <w:t>Black</w:t>
-      </w:r>
-      <w:r>
-        <w:t xml:space="preserve"> &amp;&amp; Colour2 == Yellow | Colour2 == </w:t>
-      </w:r>
-      <w:r>
-        <w:t>Black</w:t>
-      </w:r>
-      <w:r>
-        <w:t xml:space="preserve"> &amp;&amp; Colour1 == Yellow</w:t>
-      </w:r>
-    </w:p>
-    <w:p>
-      <w:pPr>
-        <w:pStyle w:val="NoSpacing"/>
-      </w:pPr>
-      <w:r>
-        <w:tab/>
-        <w:t>If Colour1 == Black</w:t>
-      </w:r>
-    </w:p>
-    <w:p>
-      <w:pPr>
-        <w:pStyle w:val="NoSpacing"/>
-      </w:pPr>
-      <w:r>
-        <w:tab/>
-      </w:r>
-      <w:r>
-        <w:tab/>
-        <w:t xml:space="preserve">Rotate 180 degrees </w:t>
-      </w:r>
-      <w:r>
-        <w:t>Left</w:t>
-      </w:r>
-    </w:p>
-    <w:p>
-      <w:pPr>
-        <w:pStyle w:val="NoSpacing"/>
-      </w:pPr>
-      <w:r>
-        <w:tab/>
-        <w:t xml:space="preserve">Else If Colour1 == </w:t>
-      </w:r>
-      <w:r>
-        <w:t>Yellow</w:t>
-      </w:r>
-    </w:p>
-    <w:p>
-      <w:pPr>
-        <w:pStyle w:val="NoSpacing"/>
-      </w:pPr>
-      <w:r>
-        <w:tab/>
-      </w:r>
-      <w:r>
-        <w:tab/>
-        <w:t xml:space="preserve">Rotate 90 degrees </w:t>
-      </w:r>
-      <w:r>
-        <w:t>Left</w:t>
-      </w:r>
-    </w:p>
-    <w:p>
-      <w:pPr>
-        <w:pStyle w:val="NoSpacing"/>
-      </w:pPr>
-      <w:r>
-        <w:tab/>
-        <w:t xml:space="preserve">Command </w:t>
-      </w:r>
-      <w:proofErr w:type="spellStart"/>
-      <w:r>
-        <w:t>FindWall</w:t>
-      </w:r>
-      <w:proofErr w:type="spellEnd"/>
-    </w:p>
-    <w:p>
-      <w:pPr>
-        <w:pStyle w:val="NoSpacing"/>
-      </w:pPr>
-      <w:r>
-        <w:tab/>
-        <w:t>Rotate 90 Degrees Left</w:t>
-      </w:r>
-    </w:p>
-    <w:p>
-      <w:pPr>
-        <w:pStyle w:val="NoSpacing"/>
-      </w:pPr>
-      <w:r>
-        <w:tab/>
-        <w:t>For</w:t>
-      </w:r>
-    </w:p>
-    <w:p>
-      <w:pPr>
-        <w:pStyle w:val="NoSpacing"/>
-      </w:pPr>
-      <w:r>
-        <w:tab/>
-      </w:r>
-      <w:r>
-        <w:tab/>
-        <w:t xml:space="preserve">If </w:t>
-      </w:r>
-      <w:proofErr w:type="spellStart"/>
-      <w:r>
-        <w:t>ColourSensor</w:t>
-      </w:r>
-      <w:proofErr w:type="spellEnd"/>
-      <w:r>
-        <w:t xml:space="preserve"> == Blue</w:t>
-      </w:r>
-    </w:p>
-    <w:p>
-      <w:pPr>
-        <w:pStyle w:val="NoSpacing"/>
-      </w:pPr>
-      <w:r>
-        <w:tab/>
-      </w:r>
-      <w:r>
-        <w:tab/>
-      </w:r>
-      <w:r>
-        <w:tab/>
-        <w:t>Colour1 = blue</w:t>
-      </w:r>
-    </w:p>
-    <w:p>
-      <w:pPr>
-        <w:pStyle w:val="NoSpacing"/>
-      </w:pPr>
-      <w:r>
-        <w:tab/>
-      </w:r>
-      <w:r>
-        <w:tab/>
-      </w:r>
-      <w:r>
-        <w:tab/>
-        <w:t>Rotate right 90 degrees</w:t>
-      </w:r>
-    </w:p>
-    <w:p>
-      <w:pPr>
-        <w:pStyle w:val="NoSpacing"/>
-      </w:pPr>
-      <w:r>
-        <w:tab/>
-      </w:r>
-      <w:r>
-        <w:tab/>
-      </w:r>
-      <w:r>
-        <w:tab/>
-        <w:t xml:space="preserve">Command </w:t>
-      </w:r>
-      <w:proofErr w:type="spellStart"/>
-      <w:r>
-        <w:t>FindWall</w:t>
-      </w:r>
-      <w:proofErr w:type="spellEnd"/>
-    </w:p>
-    <w:p>
-      <w:pPr>
-        <w:pStyle w:val="NoSpacing"/>
-      </w:pPr>
-      <w:r>
-        <w:tab/>
-      </w:r>
-      <w:r>
-        <w:tab/>
-        <w:t xml:space="preserve">If </w:t>
-      </w:r>
-      <w:proofErr w:type="spellStart"/>
-      <w:r>
-        <w:t>ColourSensor</w:t>
-      </w:r>
-      <w:proofErr w:type="spellEnd"/>
-      <w:r>
-        <w:t xml:space="preserve"> == Red</w:t>
-      </w:r>
-    </w:p>
-    <w:p>
-      <w:pPr>
-        <w:pStyle w:val="NoSpacing"/>
-      </w:pPr>
-      <w:r>
-        <w:tab/>
-      </w:r>
-      <w:r>
-        <w:tab/>
-      </w:r>
-      <w:r>
-        <w:tab/>
-        <w:t>Colour2 = red</w:t>
-      </w:r>
-    </w:p>
-    <w:p>
-      <w:pPr>
-        <w:pStyle w:val="NoSpacing"/>
-      </w:pPr>
-      <w:r>
-        <w:tab/>
-      </w:r>
-      <w:r>
-        <w:tab/>
-      </w:r>
-      <w:r>
-        <w:tab/>
-        <w:t>Rotate left 90 degrees</w:t>
-      </w:r>
-    </w:p>
-    <w:p>
-      <w:pPr>
-        <w:pStyle w:val="NoSpacing"/>
-      </w:pPr>
-      <w:r>
-        <w:tab/>
-      </w:r>
-      <w:r>
-        <w:tab/>
-      </w:r>
-      <w:r>
-        <w:tab/>
-        <w:t xml:space="preserve">Command </w:t>
-      </w:r>
-      <w:proofErr w:type="spellStart"/>
-      <w:r>
-        <w:t>FindWall</w:t>
-      </w:r>
-      <w:proofErr w:type="spellEnd"/>
-    </w:p>
-    <w:p>
-      <w:pPr>
-        <w:pStyle w:val="NoSpacing"/>
-      </w:pPr>
-      <w:r>
-        <w:tab/>
-        <w:t xml:space="preserve">While </w:t>
-      </w:r>
-      <w:proofErr w:type="gramStart"/>
-      <w:r>
-        <w:t>Colour1 !</w:t>
-      </w:r>
-      <w:proofErr w:type="gramEnd"/>
-      <w:r>
-        <w:t>= blue &amp;&amp; Colour2 != Red</w:t>
-      </w:r>
-    </w:p>
-    <w:p>
-      <w:pPr>
-        <w:pStyle w:val="NoSpacing"/>
-      </w:pPr>
-      <w:r>
-        <w:lastRenderedPageBreak/>
+        <w:t xml:space="preserve">= </w:t>
+      </w:r>
+      <w:r>
+        <w:t>Corner2</w:t>
+      </w:r>
+      <w:r>
+        <w:t xml:space="preserve"> &amp;&amp; Colour2 != </w:t>
+      </w:r>
+      <w:r>
+        <w:t>Corner1</w:t>
+      </w:r>
+    </w:p>
+    <w:p>
+      <w:pPr>
+        <w:pStyle w:val="NoSpacing"/>
+      </w:pPr>
+      <w:r>
         <w:tab/>
         <w:t xml:space="preserve">Set </w:t>
       </w:r>

</xml_diff>